<commit_message>
modified:   Documents/weekly report/Sanghyun Lee/Weekly report_SangHyun-Lee_20120510.docx
</commit_message>
<xml_diff>
--- a/Documents/weekly report/Sanghyun Lee/Weekly report_SangHyun-Lee_20120510.docx
+++ b/Documents/weekly report/Sanghyun Lee/Weekly report_SangHyun-Lee_20120510.docx
@@ -608,7 +608,7 @@
               <w:autoSpaceDE/>
               <w:autoSpaceDN/>
               <w:rPr>
-                <w:rFonts w:asciiTheme="majorHAnsi" w:eastAsiaTheme="majorHAnsi" w:hAnsiTheme="majorHAnsi" w:cs="굴림" w:hint="eastAsia"/>
+                <w:rFonts w:asciiTheme="majorHAnsi" w:eastAsiaTheme="majorHAnsi" w:hAnsiTheme="majorHAnsi" w:cs="굴림"/>
                 <w:color w:val="000000"/>
                 <w:kern w:val="0"/>
                 <w:szCs w:val="20"/>
@@ -641,46 +641,8 @@
                 <w:szCs w:val="20"/>
               </w:rPr>
             </w:pPr>
-            <w:proofErr w:type="spellStart"/>
-            <w:r>
-              <w:rPr>
-                <w:rFonts w:asciiTheme="majorHAnsi" w:eastAsiaTheme="majorHAnsi" w:hAnsiTheme="majorHAnsi" w:cs="굴림" w:hint="eastAsia"/>
-                <w:color w:val="000000"/>
-                <w:kern w:val="0"/>
-                <w:szCs w:val="20"/>
-              </w:rPr>
-              <w:t>팜플랫</w:t>
-            </w:r>
-            <w:proofErr w:type="spellEnd"/>
-            <w:r>
-              <w:rPr>
-                <w:rFonts w:asciiTheme="majorHAnsi" w:eastAsiaTheme="majorHAnsi" w:hAnsiTheme="majorHAnsi" w:cs="굴림" w:hint="eastAsia"/>
-                <w:color w:val="000000"/>
-                <w:kern w:val="0"/>
-                <w:szCs w:val="20"/>
-              </w:rPr>
-              <w:t xml:space="preserve"> 작성(1시간 수행)</w:t>
-            </w:r>
             <w:bookmarkStart w:id="0" w:name="_GoBack"/>
             <w:bookmarkEnd w:id="0"/>
-          </w:p>
-          <w:p>
-            <w:pPr>
-              <w:widowControl/>
-              <w:numPr>
-                <w:ilvl w:val="0"/>
-                <w:numId w:val="5"/>
-              </w:numPr>
-              <w:wordWrap/>
-              <w:autoSpaceDE/>
-              <w:autoSpaceDN/>
-              <w:rPr>
-                <w:rFonts w:asciiTheme="majorHAnsi" w:eastAsiaTheme="majorHAnsi" w:hAnsiTheme="majorHAnsi" w:cs="굴림"/>
-                <w:color w:val="000000"/>
-                <w:kern w:val="0"/>
-                <w:szCs w:val="20"/>
-              </w:rPr>
-            </w:pPr>
             <w:r>
               <w:rPr>
                 <w:rFonts w:asciiTheme="majorHAnsi" w:eastAsiaTheme="majorHAnsi" w:hAnsiTheme="majorHAnsi" w:cs="굴림" w:hint="eastAsia"/>

</xml_diff>

<commit_message>
new file:   Documents/weekly report/JongUk Kim/Weekly report_JongUk-Kim_20120524.docx
</commit_message>
<xml_diff>
--- a/Documents/weekly report/Sanghyun Lee/Weekly report_SangHyun-Lee_20120510.docx
+++ b/Documents/weekly report/Sanghyun Lee/Weekly report_SangHyun-Lee_20120510.docx
@@ -1,6 +1,6 @@
 
 <file path=word/document.xml><?xml version="1.0" encoding="utf-8"?>
-<w:document xmlns:wpc="http://schemas.microsoft.com/office/word/2010/wordprocessingCanvas" xmlns:mc="http://schemas.openxmlformats.org/markup-compatibility/2006" xmlns:o="urn:schemas-microsoft-com:office:office" xmlns:r="http://schemas.openxmlformats.org/officeDocument/2006/relationships" xmlns:m="http://schemas.openxmlformats.org/officeDocument/2006/math" xmlns:v="urn:schemas-microsoft-com:vml" xmlns:wp14="http://schemas.microsoft.com/office/word/2010/wordprocessingDrawing" xmlns:wp="http://schemas.openxmlformats.org/drawingml/2006/wordprocessingDrawing" xmlns:w10="urn:schemas-microsoft-com:office:word" xmlns:w="http://schemas.openxmlformats.org/wordprocessingml/2006/main" xmlns:w14="http://schemas.microsoft.com/office/word/2010/wordml" xmlns:wpg="http://schemas.microsoft.com/office/word/2010/wordprocessingGroup" xmlns:wpi="http://schemas.microsoft.com/office/word/2010/wordprocessingInk" xmlns:wne="http://schemas.microsoft.com/office/word/2006/wordml" xmlns:wps="http://schemas.microsoft.com/office/word/2010/wordprocessingShape" mc:Ignorable="w14 wp14">
+<w:document xmlns:ve="http://schemas.openxmlformats.org/markup-compatibility/2006" xmlns:o="urn:schemas-microsoft-com:office:office" xmlns:r="http://schemas.openxmlformats.org/officeDocument/2006/relationships" xmlns:m="http://schemas.openxmlformats.org/officeDocument/2006/math" xmlns:v="urn:schemas-microsoft-com:vml" xmlns:wp="http://schemas.openxmlformats.org/drawingml/2006/wordprocessingDrawing" xmlns:w10="urn:schemas-microsoft-com:office:word" xmlns:w="http://schemas.openxmlformats.org/wordprocessingml/2006/main" xmlns:wne="http://schemas.microsoft.com/office/word/2006/wordml">
   <w:body>
     <w:p>
       <w:pPr>
@@ -27,7 +27,7 @@
           <w:bottom w:w="15" w:type="dxa"/>
           <w:right w:w="15" w:type="dxa"/>
         </w:tblCellMar>
-        <w:tblLook w:val="0000" w:firstRow="0" w:lastRow="0" w:firstColumn="0" w:lastColumn="0" w:noHBand="0" w:noVBand="0"/>
+        <w:tblLook w:val="0000"/>
       </w:tblPr>
       <w:tblGrid>
         <w:gridCol w:w="1229"/>
@@ -641,8 +641,6 @@
                 <w:szCs w:val="20"/>
               </w:rPr>
             </w:pPr>
-            <w:bookmarkStart w:id="0" w:name="_GoBack"/>
-            <w:bookmarkEnd w:id="0"/>
             <w:r>
               <w:rPr>
                 <w:rFonts w:asciiTheme="majorHAnsi" w:eastAsiaTheme="majorHAnsi" w:hAnsiTheme="majorHAnsi" w:cs="굴림" w:hint="eastAsia"/>
@@ -752,7 +750,7 @@
               <w:autoSpaceDN/>
               <w:ind w:firstLineChars="100" w:firstLine="200"/>
               <w:rPr>
-                <w:rFonts w:asciiTheme="majorHAnsi" w:eastAsiaTheme="majorHAnsi" w:hAnsiTheme="majorHAnsi" w:cs="굴림"/>
+                <w:rFonts w:asciiTheme="majorHAnsi" w:eastAsiaTheme="majorHAnsi" w:hAnsiTheme="majorHAnsi" w:cs="굴림" w:hint="eastAsia"/>
                 <w:color w:val="000000"/>
                 <w:kern w:val="0"/>
                 <w:szCs w:val="20"/>
@@ -805,7 +803,7 @@
               <w:autoSpaceDN/>
               <w:ind w:leftChars="100" w:left="400" w:hangingChars="100" w:hanging="200"/>
               <w:rPr>
-                <w:rFonts w:asciiTheme="majorHAnsi" w:eastAsiaTheme="majorHAnsi" w:hAnsiTheme="majorHAnsi" w:cs="굴림"/>
+                <w:rFonts w:asciiTheme="majorHAnsi" w:eastAsiaTheme="majorHAnsi" w:hAnsiTheme="majorHAnsi" w:cs="굴림" w:hint="eastAsia"/>
                 <w:color w:val="000000"/>
                 <w:kern w:val="0"/>
                 <w:szCs w:val="20"/>
@@ -900,14 +898,25 @@
               </w:rPr>
               <w:t>PC</w:t>
             </w:r>
-            <w:r>
-              <w:rPr>
-                <w:rFonts w:asciiTheme="majorHAnsi" w:eastAsiaTheme="majorHAnsi" w:hAnsiTheme="majorHAnsi" w:cs="굴림" w:hint="eastAsia"/>
-                <w:color w:val="000000"/>
-                <w:kern w:val="0"/>
-                <w:szCs w:val="20"/>
-              </w:rPr>
-              <w:t>로 마우스를</w:t>
+            <w:proofErr w:type="spellStart"/>
+            <w:r>
+              <w:rPr>
+                <w:rFonts w:asciiTheme="majorHAnsi" w:eastAsiaTheme="majorHAnsi" w:hAnsiTheme="majorHAnsi" w:cs="굴림" w:hint="eastAsia"/>
+                <w:color w:val="000000"/>
+                <w:kern w:val="0"/>
+                <w:szCs w:val="20"/>
+              </w:rPr>
+              <w:t>로</w:t>
+            </w:r>
+            <w:proofErr w:type="spellEnd"/>
+            <w:r>
+              <w:rPr>
+                <w:rFonts w:asciiTheme="majorHAnsi" w:eastAsiaTheme="majorHAnsi" w:hAnsiTheme="majorHAnsi" w:cs="굴림" w:hint="eastAsia"/>
+                <w:color w:val="000000"/>
+                <w:kern w:val="0"/>
+                <w:szCs w:val="20"/>
+              </w:rPr>
+              <w:t xml:space="preserve"> 마우스를</w:t>
             </w:r>
           </w:p>
           <w:p>
@@ -918,7 +927,7 @@
               <w:autoSpaceDN/>
               <w:ind w:leftChars="100" w:left="400" w:hangingChars="100" w:hanging="200"/>
               <w:rPr>
-                <w:rFonts w:asciiTheme="majorHAnsi" w:eastAsiaTheme="majorHAnsi" w:hAnsiTheme="majorHAnsi" w:cs="굴림"/>
+                <w:rFonts w:asciiTheme="majorHAnsi" w:eastAsiaTheme="majorHAnsi" w:hAnsiTheme="majorHAnsi" w:cs="굴림" w:hint="eastAsia"/>
                 <w:color w:val="000000"/>
                 <w:kern w:val="0"/>
                 <w:szCs w:val="20"/>
@@ -942,7 +951,7 @@
               <w:autoSpaceDN/>
               <w:ind w:leftChars="100" w:left="400" w:hangingChars="100" w:hanging="200"/>
               <w:rPr>
-                <w:rFonts w:asciiTheme="majorHAnsi" w:eastAsiaTheme="majorHAnsi" w:hAnsiTheme="majorHAnsi" w:cs="굴림"/>
+                <w:rFonts w:asciiTheme="majorHAnsi" w:eastAsiaTheme="majorHAnsi" w:hAnsiTheme="majorHAnsi" w:cs="굴림" w:hint="eastAsia"/>
                 <w:color w:val="000000"/>
                 <w:kern w:val="0"/>
                 <w:szCs w:val="20"/>
@@ -1681,7 +1690,7 @@
       </w:pPr>
     </w:p>
     <w:sectPr>
-      <w:headerReference w:type="default" r:id="rId8"/>
+      <w:headerReference w:type="default" r:id="rId7"/>
       <w:pgSz w:w="11906" w:h="16838"/>
       <w:pgMar w:top="800" w:right="600" w:bottom="1000" w:left="1000" w:header="851" w:footer="992" w:gutter="0"/>
       <w:cols w:space="425"/>
@@ -1692,7 +1701,7 @@
 </file>
 
 <file path=word/endnotes.xml><?xml version="1.0" encoding="utf-8"?>
-<w:endnotes xmlns:wpc="http://schemas.microsoft.com/office/word/2010/wordprocessingCanvas" xmlns:mc="http://schemas.openxmlformats.org/markup-compatibility/2006" xmlns:o="urn:schemas-microsoft-com:office:office" xmlns:r="http://schemas.openxmlformats.org/officeDocument/2006/relationships" xmlns:m="http://schemas.openxmlformats.org/officeDocument/2006/math" xmlns:v="urn:schemas-microsoft-com:vml" xmlns:wp14="http://schemas.microsoft.com/office/word/2010/wordprocessingDrawing" xmlns:wp="http://schemas.openxmlformats.org/drawingml/2006/wordprocessingDrawing" xmlns:w10="urn:schemas-microsoft-com:office:word" xmlns:w="http://schemas.openxmlformats.org/wordprocessingml/2006/main" xmlns:w14="http://schemas.microsoft.com/office/word/2010/wordml" xmlns:wpg="http://schemas.microsoft.com/office/word/2010/wordprocessingGroup" xmlns:wpi="http://schemas.microsoft.com/office/word/2010/wordprocessingInk" xmlns:wne="http://schemas.microsoft.com/office/word/2006/wordml" xmlns:wps="http://schemas.microsoft.com/office/word/2010/wordprocessingShape" mc:Ignorable="w14 wp14">
+<w:endnotes xmlns:ve="http://schemas.openxmlformats.org/markup-compatibility/2006" xmlns:o="urn:schemas-microsoft-com:office:office" xmlns:r="http://schemas.openxmlformats.org/officeDocument/2006/relationships" xmlns:m="http://schemas.openxmlformats.org/officeDocument/2006/math" xmlns:v="urn:schemas-microsoft-com:vml" xmlns:wp="http://schemas.openxmlformats.org/drawingml/2006/wordprocessingDrawing" xmlns:w10="urn:schemas-microsoft-com:office:word" xmlns:w="http://schemas.openxmlformats.org/wordprocessingml/2006/main" xmlns:wne="http://schemas.microsoft.com/office/word/2006/wordml">
   <w:endnote w:type="separator" w:id="-1">
     <w:p>
       <w:r>
@@ -1711,7 +1720,7 @@
 </file>
 
 <file path=word/footnotes.xml><?xml version="1.0" encoding="utf-8"?>
-<w:footnotes xmlns:wpc="http://schemas.microsoft.com/office/word/2010/wordprocessingCanvas" xmlns:mc="http://schemas.openxmlformats.org/markup-compatibility/2006" xmlns:o="urn:schemas-microsoft-com:office:office" xmlns:r="http://schemas.openxmlformats.org/officeDocument/2006/relationships" xmlns:m="http://schemas.openxmlformats.org/officeDocument/2006/math" xmlns:v="urn:schemas-microsoft-com:vml" xmlns:wp14="http://schemas.microsoft.com/office/word/2010/wordprocessingDrawing" xmlns:wp="http://schemas.openxmlformats.org/drawingml/2006/wordprocessingDrawing" xmlns:w10="urn:schemas-microsoft-com:office:word" xmlns:w="http://schemas.openxmlformats.org/wordprocessingml/2006/main" xmlns:w14="http://schemas.microsoft.com/office/word/2010/wordml" xmlns:wpg="http://schemas.microsoft.com/office/word/2010/wordprocessingGroup" xmlns:wpi="http://schemas.microsoft.com/office/word/2010/wordprocessingInk" xmlns:wne="http://schemas.microsoft.com/office/word/2006/wordml" xmlns:wps="http://schemas.microsoft.com/office/word/2010/wordprocessingShape" mc:Ignorable="w14 wp14">
+<w:footnotes xmlns:ve="http://schemas.openxmlformats.org/markup-compatibility/2006" xmlns:o="urn:schemas-microsoft-com:office:office" xmlns:r="http://schemas.openxmlformats.org/officeDocument/2006/relationships" xmlns:m="http://schemas.openxmlformats.org/officeDocument/2006/math" xmlns:v="urn:schemas-microsoft-com:vml" xmlns:wp="http://schemas.openxmlformats.org/drawingml/2006/wordprocessingDrawing" xmlns:w10="urn:schemas-microsoft-com:office:word" xmlns:w="http://schemas.openxmlformats.org/wordprocessingml/2006/main" xmlns:wne="http://schemas.microsoft.com/office/word/2006/wordml">
   <w:footnote w:type="separator" w:id="-1">
     <w:p>
       <w:r>
@@ -1730,7 +1739,7 @@
 </file>
 
 <file path=word/header1.xml><?xml version="1.0" encoding="utf-8"?>
-<w:hdr xmlns:wpc="http://schemas.microsoft.com/office/word/2010/wordprocessingCanvas" xmlns:mc="http://schemas.openxmlformats.org/markup-compatibility/2006" xmlns:o="urn:schemas-microsoft-com:office:office" xmlns:r="http://schemas.openxmlformats.org/officeDocument/2006/relationships" xmlns:m="http://schemas.openxmlformats.org/officeDocument/2006/math" xmlns:v="urn:schemas-microsoft-com:vml" xmlns:wp14="http://schemas.microsoft.com/office/word/2010/wordprocessingDrawing" xmlns:wp="http://schemas.openxmlformats.org/drawingml/2006/wordprocessingDrawing" xmlns:w10="urn:schemas-microsoft-com:office:word" xmlns:w="http://schemas.openxmlformats.org/wordprocessingml/2006/main" xmlns:w14="http://schemas.microsoft.com/office/word/2010/wordml" xmlns:wpg="http://schemas.microsoft.com/office/word/2010/wordprocessingGroup" xmlns:wpi="http://schemas.microsoft.com/office/word/2010/wordprocessingInk" xmlns:wne="http://schemas.microsoft.com/office/word/2006/wordml" xmlns:wps="http://schemas.microsoft.com/office/word/2010/wordprocessingShape" mc:Ignorable="w14 wp14">
+<w:hdr xmlns:ve="http://schemas.openxmlformats.org/markup-compatibility/2006" xmlns:o="urn:schemas-microsoft-com:office:office" xmlns:r="http://schemas.openxmlformats.org/officeDocument/2006/relationships" xmlns:m="http://schemas.openxmlformats.org/officeDocument/2006/math" xmlns:v="urn:schemas-microsoft-com:vml" xmlns:wp="http://schemas.openxmlformats.org/drawingml/2006/wordprocessingDrawing" xmlns:w10="urn:schemas-microsoft-com:office:word" xmlns:w="http://schemas.openxmlformats.org/wordprocessingml/2006/main" xmlns:wne="http://schemas.microsoft.com/office/word/2006/wordml">
   <w:p>
     <w:pPr>
       <w:pStyle w:val="a5"/>
@@ -1760,7 +1769,7 @@
 </file>
 
 <file path=word/numbering.xml><?xml version="1.0" encoding="utf-8"?>
-<w:numbering xmlns:wpc="http://schemas.microsoft.com/office/word/2010/wordprocessingCanvas" xmlns:mc="http://schemas.openxmlformats.org/markup-compatibility/2006" xmlns:o="urn:schemas-microsoft-com:office:office" xmlns:r="http://schemas.openxmlformats.org/officeDocument/2006/relationships" xmlns:m="http://schemas.openxmlformats.org/officeDocument/2006/math" xmlns:v="urn:schemas-microsoft-com:vml" xmlns:wp14="http://schemas.microsoft.com/office/word/2010/wordprocessingDrawing" xmlns:wp="http://schemas.openxmlformats.org/drawingml/2006/wordprocessingDrawing" xmlns:w10="urn:schemas-microsoft-com:office:word" xmlns:w="http://schemas.openxmlformats.org/wordprocessingml/2006/main" xmlns:w14="http://schemas.microsoft.com/office/word/2010/wordml" xmlns:wpg="http://schemas.microsoft.com/office/word/2010/wordprocessingGroup" xmlns:wpi="http://schemas.microsoft.com/office/word/2010/wordprocessingInk" xmlns:wne="http://schemas.microsoft.com/office/word/2006/wordml" xmlns:wps="http://schemas.microsoft.com/office/word/2010/wordprocessingShape" mc:Ignorable="w14 wp14">
+<w:numbering xmlns:ve="http://schemas.openxmlformats.org/markup-compatibility/2006" xmlns:o="urn:schemas-microsoft-com:office:office" xmlns:r="http://schemas.openxmlformats.org/officeDocument/2006/relationships" xmlns:m="http://schemas.openxmlformats.org/officeDocument/2006/math" xmlns:v="urn:schemas-microsoft-com:vml" xmlns:wp="http://schemas.openxmlformats.org/drawingml/2006/wordprocessingDrawing" xmlns:w10="urn:schemas-microsoft-com:office:word" xmlns:w="http://schemas.openxmlformats.org/wordprocessingml/2006/main" xmlns:wne="http://schemas.microsoft.com/office/word/2006/wordml">
   <w:abstractNum w:abstractNumId="0">
     <w:nsid w:val="253F0914"/>
     <w:multiLevelType w:val="hybridMultilevel"/>
@@ -2320,7 +2329,7 @@
 </file>
 
 <file path=word/styles.xml><?xml version="1.0" encoding="utf-8"?>
-<w:styles xmlns:mc="http://schemas.openxmlformats.org/markup-compatibility/2006" xmlns:r="http://schemas.openxmlformats.org/officeDocument/2006/relationships" xmlns:w="http://schemas.openxmlformats.org/wordprocessingml/2006/main" xmlns:w14="http://schemas.microsoft.com/office/word/2010/wordml" mc:Ignorable="w14">
+<w:styles xmlns:r="http://schemas.openxmlformats.org/officeDocument/2006/relationships" xmlns:w="http://schemas.openxmlformats.org/wordprocessingml/2006/main">
   <w:docDefaults>
     <w:rPrDefault>
       <w:rPr>
@@ -2486,6 +2495,7 @@
     <w:uiPriority w:val="99"/>
     <w:semiHidden/>
     <w:unhideWhenUsed/>
+    <w:qFormat/>
     <w:tblPr>
       <w:tblInd w:w="0" w:type="dxa"/>
       <w:tblCellMar>
@@ -2755,7 +2765,6 @@
   <w:style w:type="character" w:default="1" w:styleId="a0">
     <w:name w:val="Default Paragraph Font"/>
     <w:uiPriority w:val="1"/>
-    <w:semiHidden/>
     <w:unhideWhenUsed/>
   </w:style>
   <w:style w:type="table" w:default="1" w:styleId="a1">

</xml_diff>